<commit_message>
feat: delete space_after in test.py
</commit_message>
<xml_diff>
--- a/output.docx
+++ b/output.docx
@@ -58,6 +58,7 @@
           </w:tcPr>
           <w:p>
             <w:pPr>
+              <w:spacing w:after="0"/>
               <w:jc w:val="center"/>
               <w:rPr>
                 <w:rFonts w:ascii="黑体" w:eastAsia="黑体" w:hAnsi="宋体"/>
@@ -88,7 +89,7 @@
           </w:tcPr>
           <w:p>
             <w:pPr>
-              <w:spacing w:line="480" w:lineRule="exact"/>
+              <w:spacing w:line="480" w:lineRule="exact" w:after="0"/>
               <w:jc w:val="center"/>
               <w:rPr>
                 <w:rFonts w:ascii="宋体"/>
@@ -119,7 +120,7 @@
           </w:tcPr>
           <w:p>
             <w:pPr>
-              <w:spacing w:before="120"/>
+              <w:spacing w:before="120" w:after="0"/>
               <w:ind w:left="1050" w:hangingChars="500" w:hanging="1050"/>
               <w:rPr>
                 <w:rFonts w:ascii="楷体_GB2312" w:eastAsia="楷体_GB2312"/>
@@ -135,7 +136,7 @@
           </w:p>
           <w:p>
             <w:pPr>
-              <w:spacing w:before="120"/>
+              <w:spacing w:before="120" w:after="0"/>
               <w:rPr>
                 <w:rFonts w:ascii="宋体"/>
                 <w:sz w:val="24"/>
@@ -153,7 +154,7 @@
       <w:tr>
         <w:trPr>
           <w:cantSplit/>
-          <w:trHeight w:val="322"/>
+          <w:trHeight w:val="323"/>
         </w:trPr>
         <w:tc>
           <w:tcPr>
@@ -162,11 +163,13 @@
           </w:tcPr>
           <w:p>
             <w:pPr>
+              <w:spacing w:after="0"/>
               <w:jc w:val="center"/>
             </w:pPr>
             <w:r>
               <w:rPr>
-                <w:rFonts w:hint="eastAsia"/>
+                <w:rFonts w:hint="eastAsia" w:ascii="Arial" w:hAnsi="Arial" w:eastAsia="等线"/>
+                <w:sz w:val="21"/>
               </w:rPr>
               <w:t>管道编号/单线号</w:t>
             </w:r>
@@ -179,11 +182,13 @@
           </w:tcPr>
           <w:p>
             <w:pPr>
+              <w:spacing w:after="0"/>
               <w:jc w:val="center"/>
             </w:pPr>
             <w:r>
               <w:rPr>
-                <w:rFonts w:hint="eastAsia"/>
+                <w:rFonts w:hint="eastAsia" w:ascii="Arial" w:hAnsi="Arial" w:eastAsia="等线"/>
+                <w:sz w:val="21"/>
               </w:rPr>
               <w:t>焊口编号</w:t>
             </w:r>
@@ -197,11 +202,13 @@
           </w:tcPr>
           <w:p>
             <w:pPr>
+              <w:spacing w:after="0"/>
               <w:jc w:val="center"/>
             </w:pPr>
             <w:r>
               <w:rPr>
-                <w:rFonts w:hint="eastAsia"/>
+                <w:rFonts w:hint="eastAsia" w:ascii="Arial" w:hAnsi="Arial" w:eastAsia="等线"/>
+                <w:sz w:val="21"/>
               </w:rPr>
               <w:t>焊工代码</w:t>
             </w:r>
@@ -214,11 +221,13 @@
           </w:tcPr>
           <w:p>
             <w:pPr>
+              <w:spacing w:after="0"/>
               <w:jc w:val="center"/>
             </w:pPr>
             <w:r>
               <w:rPr>
-                <w:rFonts w:hint="eastAsia"/>
+                <w:rFonts w:hint="eastAsia" w:ascii="Arial" w:hAnsi="Arial" w:eastAsia="等线"/>
+                <w:sz w:val="21"/>
               </w:rPr>
               <w:t>规格mm</w:t>
             </w:r>
@@ -231,11 +240,13 @@
           </w:tcPr>
           <w:p>
             <w:pPr>
+              <w:spacing w:after="0"/>
               <w:jc w:val="center"/>
             </w:pPr>
             <w:r>
               <w:rPr>
-                <w:rFonts w:hint="eastAsia"/>
+                <w:rFonts w:hint="eastAsia" w:ascii="Arial" w:hAnsi="Arial" w:eastAsia="等线"/>
+                <w:sz w:val="21"/>
               </w:rPr>
               <w:t>材质</w:t>
             </w:r>
@@ -248,11 +259,13 @@
           </w:tcPr>
           <w:p>
             <w:pPr>
+              <w:spacing w:after="0"/>
               <w:jc w:val="center"/>
             </w:pPr>
             <w:r>
               <w:rPr>
-                <w:rFonts w:hint="eastAsia"/>
+                <w:rFonts w:hint="eastAsia" w:ascii="Arial" w:hAnsi="Arial" w:eastAsia="等线"/>
+                <w:sz w:val="21"/>
               </w:rPr>
               <w:t>焊接位置</w:t>
             </w:r>
@@ -266,12 +279,14 @@
           </w:tcPr>
           <w:p>
             <w:pPr>
+              <w:spacing w:after="0"/>
               <w:ind w:firstLine="57"/>
               <w:jc w:val="center"/>
             </w:pPr>
             <w:r>
               <w:rPr>
-                <w:rFonts w:hint="eastAsia"/>
+                <w:rFonts w:hint="eastAsia" w:ascii="Arial" w:hAnsi="Arial" w:eastAsia="等线"/>
+                <w:sz w:val="21"/>
               </w:rPr>
               <w:t>焊接方法</w:t>
             </w:r>
@@ -284,12 +299,14 @@
           </w:tcPr>
           <w:p>
             <w:pPr>
+              <w:spacing w:after="0"/>
               <w:ind w:firstLine="57"/>
               <w:jc w:val="center"/>
             </w:pPr>
             <w:r>
               <w:rPr>
-                <w:rFonts w:hint="eastAsia"/>
+                <w:rFonts w:hint="eastAsia" w:ascii="Arial" w:hAnsi="Arial" w:eastAsia="等线"/>
+                <w:sz w:val="21"/>
               </w:rPr>
               <w:t>焊材牌号</w:t>
             </w:r>
@@ -302,11 +319,13 @@
           </w:tcPr>
           <w:p>
             <w:pPr>
+              <w:spacing w:after="0"/>
               <w:jc w:val="center"/>
             </w:pPr>
             <w:r>
               <w:rPr>
-                <w:rFonts w:hint="eastAsia"/>
+                <w:rFonts w:hint="eastAsia" w:ascii="Arial" w:hAnsi="Arial" w:eastAsia="等线"/>
+                <w:sz w:val="21"/>
               </w:rPr>
               <w:t>实际预热温度</w:t>
             </w:r>
@@ -319,11 +338,13 @@
           </w:tcPr>
           <w:p>
             <w:pPr>
+              <w:spacing w:after="0"/>
               <w:jc w:val="center"/>
             </w:pPr>
             <w:r>
               <w:rPr>
-                <w:rFonts w:hint="eastAsia"/>
+                <w:rFonts w:hint="eastAsia" w:ascii="Arial" w:hAnsi="Arial" w:eastAsia="等线"/>
+                <w:sz w:val="21"/>
               </w:rPr>
               <w:t>焊接日期</w:t>
             </w:r>
@@ -342,6 +363,7 @@
           </w:tcPr>
           <w:p>
             <w:pPr>
+              <w:spacing w:after="0"/>
               <w:jc w:val="center"/>
               <w:rPr>
                 <w:rFonts w:ascii="楷体" w:eastAsia="楷体" w:hAnsi="楷体"/>
@@ -358,6 +380,7 @@
           </w:tcPr>
           <w:p>
             <w:pPr>
+              <w:spacing w:after="0"/>
               <w:jc w:val="center"/>
               <w:rPr>
                 <w:rFonts w:ascii="楷体" w:eastAsia="楷体" w:hAnsi="楷体"/>
@@ -375,6 +398,7 @@
           </w:tcPr>
           <w:p>
             <w:pPr>
+              <w:spacing w:after="0"/>
               <w:jc w:val="center"/>
               <w:rPr>
                 <w:rFonts w:ascii="楷体" w:eastAsia="楷体" w:hAnsi="楷体"/>
@@ -391,6 +415,7 @@
           </w:tcPr>
           <w:p>
             <w:pPr>
+              <w:spacing w:after="0"/>
               <w:jc w:val="center"/>
               <w:rPr>
                 <w:rFonts w:ascii="楷体" w:eastAsia="楷体" w:hAnsi="楷体"/>
@@ -407,6 +432,7 @@
           </w:tcPr>
           <w:p>
             <w:pPr>
+              <w:spacing w:after="0"/>
               <w:jc w:val="center"/>
               <w:rPr>
                 <w:rFonts w:ascii="楷体" w:eastAsia="楷体" w:hAnsi="楷体"/>
@@ -424,6 +450,7 @@
           <w:p>
             <w:pPr>
               <w:widowControl/>
+              <w:spacing w:after="0"/>
               <w:jc w:val="center"/>
               <w:rPr>
                 <w:rFonts w:ascii="楷体" w:eastAsia="楷体" w:hAnsi="楷体"/>
@@ -443,6 +470,7 @@
             <w:pPr>
               <w:adjustRightInd w:val="0"/>
               <w:snapToGrid w:val="0"/>
+              <w:spacing w:after="0"/>
               <w:ind w:firstLine="57"/>
               <w:jc w:val="center"/>
               <w:rPr>
@@ -462,6 +490,7 @@
             <w:pPr>
               <w:adjustRightInd w:val="0"/>
               <w:snapToGrid w:val="0"/>
+              <w:spacing w:after="0"/>
               <w:ind w:firstLine="57"/>
               <w:jc w:val="center"/>
               <w:rPr>
@@ -481,6 +510,7 @@
             <w:pPr>
               <w:adjustRightInd w:val="0"/>
               <w:snapToGrid w:val="0"/>
+              <w:spacing w:after="0"/>
               <w:ind w:firstLine="57"/>
               <w:jc w:val="center"/>
               <w:rPr>
@@ -500,6 +530,7 @@
             <w:pPr>
               <w:adjustRightInd w:val="0"/>
               <w:snapToGrid w:val="0"/>
+              <w:spacing w:after="0"/>
               <w:jc w:val="center"/>
               <w:rPr>
                 <w:rFonts w:ascii="楷体" w:eastAsia="楷体" w:hAnsi="楷体"/>
@@ -522,6 +553,7 @@
           </w:tcPr>
           <w:p>
             <w:pPr>
+              <w:spacing w:after="0"/>
               <w:jc w:val="center"/>
               <w:rPr>
                 <w:rFonts w:ascii="楷体" w:eastAsia="楷体" w:hAnsi="楷体"/>
@@ -538,6 +570,7 @@
           </w:tcPr>
           <w:p>
             <w:pPr>
+              <w:spacing w:after="0"/>
               <w:jc w:val="center"/>
               <w:rPr>
                 <w:rFonts w:ascii="楷体" w:eastAsia="楷体" w:hAnsi="楷体"/>
@@ -555,6 +588,7 @@
           </w:tcPr>
           <w:p>
             <w:pPr>
+              <w:spacing w:after="0"/>
               <w:jc w:val="center"/>
               <w:rPr>
                 <w:rFonts w:ascii="楷体" w:eastAsia="楷体" w:hAnsi="楷体"/>
@@ -571,6 +605,7 @@
           </w:tcPr>
           <w:p>
             <w:pPr>
+              <w:spacing w:after="0"/>
               <w:jc w:val="center"/>
               <w:rPr>
                 <w:rFonts w:ascii="楷体" w:eastAsia="楷体" w:hAnsi="楷体"/>
@@ -587,6 +622,7 @@
           </w:tcPr>
           <w:p>
             <w:pPr>
+              <w:spacing w:after="0"/>
               <w:jc w:val="center"/>
               <w:rPr>
                 <w:rFonts w:ascii="楷体" w:eastAsia="楷体" w:hAnsi="楷体"/>
@@ -603,6 +639,7 @@
           </w:tcPr>
           <w:p>
             <w:pPr>
+              <w:spacing w:after="0"/>
               <w:jc w:val="center"/>
               <w:rPr>
                 <w:rFonts w:ascii="楷体" w:eastAsia="楷体" w:hAnsi="楷体"/>
@@ -622,6 +659,7 @@
             <w:pPr>
               <w:adjustRightInd w:val="0"/>
               <w:snapToGrid w:val="0"/>
+              <w:spacing w:after="0"/>
               <w:ind w:firstLine="57"/>
               <w:jc w:val="center"/>
               <w:rPr>
@@ -641,6 +679,7 @@
             <w:pPr>
               <w:adjustRightInd w:val="0"/>
               <w:snapToGrid w:val="0"/>
+              <w:spacing w:after="0"/>
               <w:ind w:firstLine="57"/>
               <w:jc w:val="center"/>
               <w:rPr>
@@ -660,6 +699,7 @@
             <w:pPr>
               <w:adjustRightInd w:val="0"/>
               <w:snapToGrid w:val="0"/>
+              <w:spacing w:after="0"/>
               <w:ind w:firstLine="57"/>
               <w:jc w:val="center"/>
               <w:rPr>
@@ -679,6 +719,7 @@
             <w:pPr>
               <w:adjustRightInd w:val="0"/>
               <w:snapToGrid w:val="0"/>
+              <w:spacing w:after="0"/>
               <w:jc w:val="center"/>
               <w:rPr>
                 <w:rFonts w:ascii="楷体" w:eastAsia="楷体" w:hAnsi="楷体"/>
@@ -701,6 +742,7 @@
           </w:tcPr>
           <w:p>
             <w:pPr>
+              <w:spacing w:after="0"/>
               <w:jc w:val="center"/>
               <w:rPr>
                 <w:rFonts w:ascii="楷体" w:eastAsia="楷体" w:hAnsi="楷体"/>
@@ -717,6 +759,7 @@
           </w:tcPr>
           <w:p>
             <w:pPr>
+              <w:spacing w:after="0"/>
               <w:jc w:val="center"/>
               <w:rPr>
                 <w:rFonts w:ascii="楷体" w:eastAsia="楷体" w:hAnsi="楷体"/>
@@ -734,6 +777,7 @@
           </w:tcPr>
           <w:p>
             <w:pPr>
+              <w:spacing w:after="0"/>
               <w:jc w:val="center"/>
               <w:rPr>
                 <w:rFonts w:ascii="楷体" w:eastAsia="楷体" w:hAnsi="楷体"/>
@@ -750,6 +794,7 @@
           </w:tcPr>
           <w:p>
             <w:pPr>
+              <w:spacing w:after="0"/>
               <w:jc w:val="center"/>
               <w:rPr>
                 <w:rFonts w:ascii="楷体" w:eastAsia="楷体" w:hAnsi="楷体"/>
@@ -766,6 +811,7 @@
           </w:tcPr>
           <w:p>
             <w:pPr>
+              <w:spacing w:after="0"/>
               <w:jc w:val="center"/>
               <w:rPr>
                 <w:rFonts w:ascii="楷体" w:eastAsia="楷体" w:hAnsi="楷体"/>
@@ -782,6 +828,7 @@
           </w:tcPr>
           <w:p>
             <w:pPr>
+              <w:spacing w:after="0"/>
               <w:jc w:val="center"/>
               <w:rPr>
                 <w:rFonts w:ascii="楷体" w:eastAsia="楷体" w:hAnsi="楷体"/>
@@ -801,6 +848,7 @@
             <w:pPr>
               <w:adjustRightInd w:val="0"/>
               <w:snapToGrid w:val="0"/>
+              <w:spacing w:after="0"/>
               <w:ind w:firstLine="57"/>
               <w:jc w:val="center"/>
               <w:rPr>
@@ -820,6 +868,7 @@
             <w:pPr>
               <w:adjustRightInd w:val="0"/>
               <w:snapToGrid w:val="0"/>
+              <w:spacing w:after="0"/>
               <w:ind w:firstLine="57"/>
               <w:jc w:val="center"/>
               <w:rPr>
@@ -839,6 +888,7 @@
             <w:pPr>
               <w:adjustRightInd w:val="0"/>
               <w:snapToGrid w:val="0"/>
+              <w:spacing w:after="0"/>
               <w:ind w:firstLine="57"/>
               <w:jc w:val="center"/>
               <w:rPr>
@@ -858,6 +908,7 @@
             <w:pPr>
               <w:adjustRightInd w:val="0"/>
               <w:snapToGrid w:val="0"/>
+              <w:spacing w:after="0"/>
               <w:jc w:val="center"/>
               <w:rPr>
                 <w:rFonts w:ascii="楷体" w:eastAsia="楷体" w:hAnsi="楷体"/>
@@ -880,6 +931,7 @@
           </w:tcPr>
           <w:p>
             <w:pPr>
+              <w:spacing w:after="0"/>
               <w:jc w:val="center"/>
               <w:rPr>
                 <w:rFonts w:ascii="楷体" w:eastAsia="楷体" w:hAnsi="楷体"/>
@@ -896,6 +948,7 @@
           </w:tcPr>
           <w:p>
             <w:pPr>
+              <w:spacing w:after="0"/>
               <w:jc w:val="center"/>
               <w:rPr>
                 <w:rFonts w:ascii="楷体" w:eastAsia="楷体" w:hAnsi="楷体"/>
@@ -913,6 +966,7 @@
           </w:tcPr>
           <w:p>
             <w:pPr>
+              <w:spacing w:after="0"/>
               <w:jc w:val="center"/>
               <w:rPr>
                 <w:rFonts w:ascii="楷体" w:eastAsia="楷体" w:hAnsi="楷体"/>
@@ -929,6 +983,7 @@
           </w:tcPr>
           <w:p>
             <w:pPr>
+              <w:spacing w:after="0"/>
               <w:jc w:val="center"/>
               <w:rPr>
                 <w:rFonts w:ascii="楷体" w:eastAsia="楷体" w:hAnsi="楷体"/>
@@ -945,6 +1000,7 @@
           </w:tcPr>
           <w:p>
             <w:pPr>
+              <w:spacing w:after="0"/>
               <w:jc w:val="center"/>
               <w:rPr>
                 <w:rFonts w:ascii="楷体" w:eastAsia="楷体" w:hAnsi="楷体"/>
@@ -961,6 +1017,7 @@
           </w:tcPr>
           <w:p>
             <w:pPr>
+              <w:spacing w:after="0"/>
               <w:jc w:val="center"/>
               <w:rPr>
                 <w:rFonts w:ascii="楷体" w:eastAsia="楷体" w:hAnsi="楷体"/>
@@ -980,6 +1037,7 @@
             <w:pPr>
               <w:adjustRightInd w:val="0"/>
               <w:snapToGrid w:val="0"/>
+              <w:spacing w:after="0"/>
               <w:ind w:firstLine="57"/>
               <w:jc w:val="center"/>
               <w:rPr>
@@ -999,6 +1057,7 @@
             <w:pPr>
               <w:adjustRightInd w:val="0"/>
               <w:snapToGrid w:val="0"/>
+              <w:spacing w:after="0"/>
               <w:ind w:firstLine="57"/>
               <w:jc w:val="center"/>
               <w:rPr>
@@ -1018,6 +1077,7 @@
             <w:pPr>
               <w:adjustRightInd w:val="0"/>
               <w:snapToGrid w:val="0"/>
+              <w:spacing w:after="0"/>
               <w:ind w:firstLine="57"/>
               <w:jc w:val="center"/>
               <w:rPr>
@@ -1037,6 +1097,7 @@
             <w:pPr>
               <w:adjustRightInd w:val="0"/>
               <w:snapToGrid w:val="0"/>
+              <w:spacing w:after="0"/>
               <w:jc w:val="center"/>
               <w:rPr>
                 <w:rFonts w:ascii="楷体" w:eastAsia="楷体" w:hAnsi="楷体"/>
@@ -1059,6 +1120,7 @@
           </w:tcPr>
           <w:p>
             <w:pPr>
+              <w:spacing w:after="0"/>
               <w:jc w:val="center"/>
               <w:rPr>
                 <w:rFonts w:ascii="楷体" w:eastAsia="楷体" w:hAnsi="楷体"/>
@@ -1075,6 +1137,7 @@
           </w:tcPr>
           <w:p>
             <w:pPr>
+              <w:spacing w:after="0"/>
               <w:jc w:val="center"/>
               <w:rPr>
                 <w:rFonts w:ascii="楷体" w:eastAsia="楷体" w:hAnsi="楷体"/>
@@ -1092,6 +1155,7 @@
           </w:tcPr>
           <w:p>
             <w:pPr>
+              <w:spacing w:after="0"/>
               <w:jc w:val="center"/>
               <w:rPr>
                 <w:rFonts w:ascii="楷体" w:eastAsia="楷体" w:hAnsi="楷体"/>
@@ -1108,6 +1172,7 @@
           </w:tcPr>
           <w:p>
             <w:pPr>
+              <w:spacing w:after="0"/>
               <w:jc w:val="center"/>
               <w:rPr>
                 <w:rFonts w:ascii="楷体" w:eastAsia="楷体" w:hAnsi="楷体"/>
@@ -1124,6 +1189,7 @@
           </w:tcPr>
           <w:p>
             <w:pPr>
+              <w:spacing w:after="0"/>
               <w:jc w:val="center"/>
               <w:rPr>
                 <w:rFonts w:ascii="楷体" w:eastAsia="楷体" w:hAnsi="楷体"/>
@@ -1140,6 +1206,7 @@
           </w:tcPr>
           <w:p>
             <w:pPr>
+              <w:spacing w:after="0"/>
               <w:jc w:val="center"/>
               <w:rPr>
                 <w:rFonts w:ascii="楷体" w:eastAsia="楷体" w:hAnsi="楷体"/>
@@ -1159,6 +1226,7 @@
             <w:pPr>
               <w:adjustRightInd w:val="0"/>
               <w:snapToGrid w:val="0"/>
+              <w:spacing w:after="0"/>
               <w:ind w:firstLine="57"/>
               <w:jc w:val="center"/>
               <w:rPr>
@@ -1178,6 +1246,7 @@
             <w:pPr>
               <w:adjustRightInd w:val="0"/>
               <w:snapToGrid w:val="0"/>
+              <w:spacing w:after="0"/>
               <w:ind w:firstLine="57"/>
               <w:jc w:val="center"/>
               <w:rPr>
@@ -1197,6 +1266,7 @@
             <w:pPr>
               <w:adjustRightInd w:val="0"/>
               <w:snapToGrid w:val="0"/>
+              <w:spacing w:after="0"/>
               <w:ind w:firstLine="57"/>
               <w:jc w:val="center"/>
               <w:rPr>
@@ -1216,6 +1286,7 @@
             <w:pPr>
               <w:adjustRightInd w:val="0"/>
               <w:snapToGrid w:val="0"/>
+              <w:spacing w:after="0"/>
               <w:jc w:val="center"/>
               <w:rPr>
                 <w:rFonts w:ascii="楷体" w:eastAsia="楷体" w:hAnsi="楷体"/>
@@ -1238,6 +1309,7 @@
           </w:tcPr>
           <w:p>
             <w:pPr>
+              <w:spacing w:after="0"/>
               <w:jc w:val="center"/>
               <w:rPr>
                 <w:rFonts w:ascii="楷体" w:eastAsia="楷体" w:hAnsi="楷体"/>
@@ -1254,6 +1326,7 @@
           </w:tcPr>
           <w:p>
             <w:pPr>
+              <w:spacing w:after="0"/>
               <w:jc w:val="center"/>
               <w:rPr>
                 <w:rFonts w:ascii="楷体" w:eastAsia="楷体" w:hAnsi="楷体"/>
@@ -1271,6 +1344,7 @@
           </w:tcPr>
           <w:p>
             <w:pPr>
+              <w:spacing w:after="0"/>
               <w:jc w:val="center"/>
               <w:rPr>
                 <w:rFonts w:ascii="楷体" w:eastAsia="楷体" w:hAnsi="楷体"/>
@@ -1287,6 +1361,7 @@
           </w:tcPr>
           <w:p>
             <w:pPr>
+              <w:spacing w:after="0"/>
               <w:jc w:val="center"/>
               <w:rPr>
                 <w:rFonts w:ascii="楷体" w:eastAsia="楷体" w:hAnsi="楷体"/>
@@ -1303,6 +1378,7 @@
           </w:tcPr>
           <w:p>
             <w:pPr>
+              <w:spacing w:after="0"/>
               <w:jc w:val="center"/>
               <w:rPr>
                 <w:rFonts w:ascii="楷体" w:eastAsia="楷体" w:hAnsi="楷体"/>
@@ -1319,6 +1395,7 @@
           </w:tcPr>
           <w:p>
             <w:pPr>
+              <w:spacing w:after="0"/>
               <w:jc w:val="center"/>
               <w:rPr>
                 <w:rFonts w:ascii="楷体" w:eastAsia="楷体" w:hAnsi="楷体"/>
@@ -1338,6 +1415,7 @@
             <w:pPr>
               <w:adjustRightInd w:val="0"/>
               <w:snapToGrid w:val="0"/>
+              <w:spacing w:after="0"/>
               <w:ind w:firstLine="57"/>
               <w:jc w:val="center"/>
               <w:rPr>
@@ -1357,6 +1435,7 @@
             <w:pPr>
               <w:adjustRightInd w:val="0"/>
               <w:snapToGrid w:val="0"/>
+              <w:spacing w:after="0"/>
               <w:ind w:firstLine="57"/>
               <w:jc w:val="center"/>
               <w:rPr>
@@ -1376,6 +1455,7 @@
             <w:pPr>
               <w:adjustRightInd w:val="0"/>
               <w:snapToGrid w:val="0"/>
+              <w:spacing w:after="0"/>
               <w:ind w:firstLine="57"/>
               <w:jc w:val="center"/>
               <w:rPr>
@@ -1395,6 +1475,7 @@
             <w:pPr>
               <w:adjustRightInd w:val="0"/>
               <w:snapToGrid w:val="0"/>
+              <w:spacing w:after="0"/>
               <w:jc w:val="center"/>
               <w:rPr>
                 <w:rFonts w:ascii="楷体" w:eastAsia="楷体" w:hAnsi="楷体"/>
@@ -1417,6 +1498,7 @@
           </w:tcPr>
           <w:p>
             <w:pPr>
+              <w:spacing w:after="0"/>
               <w:jc w:val="center"/>
               <w:rPr>
                 <w:rFonts w:ascii="楷体" w:eastAsia="楷体" w:hAnsi="楷体"/>
@@ -1433,6 +1515,7 @@
           </w:tcPr>
           <w:p>
             <w:pPr>
+              <w:spacing w:after="0"/>
               <w:jc w:val="center"/>
               <w:rPr>
                 <w:rFonts w:ascii="楷体" w:eastAsia="楷体" w:hAnsi="楷体"/>
@@ -1450,6 +1533,7 @@
           </w:tcPr>
           <w:p>
             <w:pPr>
+              <w:spacing w:after="0"/>
               <w:jc w:val="center"/>
               <w:rPr>
                 <w:rFonts w:ascii="楷体" w:eastAsia="楷体" w:hAnsi="楷体"/>
@@ -1466,6 +1550,7 @@
           </w:tcPr>
           <w:p>
             <w:pPr>
+              <w:spacing w:after="0"/>
               <w:jc w:val="center"/>
               <w:rPr>
                 <w:rFonts w:ascii="楷体" w:eastAsia="楷体" w:hAnsi="楷体"/>
@@ -1482,6 +1567,7 @@
           </w:tcPr>
           <w:p>
             <w:pPr>
+              <w:spacing w:after="0"/>
               <w:jc w:val="center"/>
               <w:rPr>
                 <w:rFonts w:ascii="楷体" w:eastAsia="楷体" w:hAnsi="楷体"/>
@@ -1498,6 +1584,7 @@
           </w:tcPr>
           <w:p>
             <w:pPr>
+              <w:spacing w:after="0"/>
               <w:jc w:val="center"/>
               <w:rPr>
                 <w:rFonts w:ascii="楷体" w:eastAsia="楷体" w:hAnsi="楷体"/>
@@ -1517,6 +1604,7 @@
             <w:pPr>
               <w:adjustRightInd w:val="0"/>
               <w:snapToGrid w:val="0"/>
+              <w:spacing w:after="0"/>
               <w:ind w:firstLine="57"/>
               <w:jc w:val="center"/>
               <w:rPr>
@@ -1536,6 +1624,7 @@
             <w:pPr>
               <w:adjustRightInd w:val="0"/>
               <w:snapToGrid w:val="0"/>
+              <w:spacing w:after="0"/>
               <w:ind w:firstLine="57"/>
               <w:jc w:val="center"/>
               <w:rPr>
@@ -1555,6 +1644,7 @@
             <w:pPr>
               <w:adjustRightInd w:val="0"/>
               <w:snapToGrid w:val="0"/>
+              <w:spacing w:after="0"/>
               <w:ind w:firstLine="57"/>
               <w:jc w:val="center"/>
               <w:rPr>
@@ -1574,6 +1664,7 @@
             <w:pPr>
               <w:adjustRightInd w:val="0"/>
               <w:snapToGrid w:val="0"/>
+              <w:spacing w:after="0"/>
               <w:jc w:val="center"/>
               <w:rPr>
                 <w:rFonts w:ascii="楷体" w:eastAsia="楷体" w:hAnsi="楷体"/>
@@ -1596,6 +1687,7 @@
           </w:tcPr>
           <w:p>
             <w:pPr>
+              <w:spacing w:after="0"/>
               <w:jc w:val="center"/>
               <w:rPr>
                 <w:rFonts w:ascii="楷体" w:eastAsia="楷体" w:hAnsi="楷体"/>
@@ -1612,6 +1704,7 @@
           </w:tcPr>
           <w:p>
             <w:pPr>
+              <w:spacing w:after="0"/>
               <w:jc w:val="center"/>
               <w:rPr>
                 <w:rFonts w:ascii="楷体" w:eastAsia="楷体" w:hAnsi="楷体"/>
@@ -1629,6 +1722,7 @@
           </w:tcPr>
           <w:p>
             <w:pPr>
+              <w:spacing w:after="0"/>
               <w:jc w:val="center"/>
               <w:rPr>
                 <w:rFonts w:ascii="楷体" w:eastAsia="楷体" w:hAnsi="楷体"/>
@@ -1645,6 +1739,7 @@
           </w:tcPr>
           <w:p>
             <w:pPr>
+              <w:spacing w:after="0"/>
               <w:jc w:val="center"/>
               <w:rPr>
                 <w:rFonts w:ascii="楷体" w:eastAsia="楷体" w:hAnsi="楷体"/>
@@ -1661,6 +1756,7 @@
           </w:tcPr>
           <w:p>
             <w:pPr>
+              <w:spacing w:after="0"/>
               <w:jc w:val="center"/>
               <w:rPr>
                 <w:rFonts w:ascii="楷体" w:eastAsia="楷体" w:hAnsi="楷体"/>
@@ -1677,6 +1773,7 @@
           </w:tcPr>
           <w:p>
             <w:pPr>
+              <w:spacing w:after="0"/>
               <w:jc w:val="center"/>
               <w:rPr>
                 <w:rFonts w:ascii="楷体" w:eastAsia="楷体" w:hAnsi="楷体"/>
@@ -1696,6 +1793,7 @@
             <w:pPr>
               <w:adjustRightInd w:val="0"/>
               <w:snapToGrid w:val="0"/>
+              <w:spacing w:after="0"/>
               <w:ind w:firstLine="57"/>
               <w:jc w:val="center"/>
               <w:rPr>
@@ -1715,6 +1813,7 @@
             <w:pPr>
               <w:adjustRightInd w:val="0"/>
               <w:snapToGrid w:val="0"/>
+              <w:spacing w:after="0"/>
               <w:ind w:firstLine="57"/>
               <w:jc w:val="center"/>
               <w:rPr>
@@ -1734,6 +1833,7 @@
             <w:pPr>
               <w:adjustRightInd w:val="0"/>
               <w:snapToGrid w:val="0"/>
+              <w:spacing w:after="0"/>
               <w:ind w:firstLine="57"/>
               <w:jc w:val="center"/>
               <w:rPr>
@@ -1753,6 +1853,7 @@
             <w:pPr>
               <w:adjustRightInd w:val="0"/>
               <w:snapToGrid w:val="0"/>
+              <w:spacing w:after="0"/>
               <w:jc w:val="center"/>
               <w:rPr>
                 <w:rFonts w:ascii="楷体" w:eastAsia="楷体" w:hAnsi="楷体"/>
@@ -1775,6 +1876,7 @@
           </w:tcPr>
           <w:p>
             <w:pPr>
+              <w:spacing w:after="0"/>
               <w:jc w:val="center"/>
               <w:rPr>
                 <w:rFonts w:ascii="楷体" w:eastAsia="楷体" w:hAnsi="楷体"/>
@@ -1791,6 +1893,7 @@
           </w:tcPr>
           <w:p>
             <w:pPr>
+              <w:spacing w:after="0"/>
               <w:jc w:val="center"/>
               <w:rPr>
                 <w:rFonts w:ascii="楷体" w:eastAsia="楷体" w:hAnsi="楷体"/>
@@ -1808,6 +1911,7 @@
           </w:tcPr>
           <w:p>
             <w:pPr>
+              <w:spacing w:after="0"/>
               <w:jc w:val="center"/>
               <w:rPr>
                 <w:rFonts w:ascii="楷体" w:eastAsia="楷体" w:hAnsi="楷体"/>
@@ -1824,6 +1928,7 @@
           </w:tcPr>
           <w:p>
             <w:pPr>
+              <w:spacing w:after="0"/>
               <w:jc w:val="center"/>
               <w:rPr>
                 <w:rFonts w:ascii="楷体" w:eastAsia="楷体" w:hAnsi="楷体"/>
@@ -1840,6 +1945,7 @@
           </w:tcPr>
           <w:p>
             <w:pPr>
+              <w:spacing w:after="0"/>
               <w:jc w:val="center"/>
               <w:rPr>
                 <w:rFonts w:ascii="楷体" w:eastAsia="楷体" w:hAnsi="楷体"/>
@@ -1856,6 +1962,7 @@
           </w:tcPr>
           <w:p>
             <w:pPr>
+              <w:spacing w:after="0"/>
               <w:jc w:val="center"/>
               <w:rPr>
                 <w:rFonts w:ascii="楷体" w:eastAsia="楷体" w:hAnsi="楷体"/>
@@ -1875,6 +1982,7 @@
             <w:pPr>
               <w:adjustRightInd w:val="0"/>
               <w:snapToGrid w:val="0"/>
+              <w:spacing w:after="0"/>
               <w:ind w:firstLine="57"/>
               <w:jc w:val="center"/>
               <w:rPr>
@@ -1894,6 +2002,7 @@
             <w:pPr>
               <w:adjustRightInd w:val="0"/>
               <w:snapToGrid w:val="0"/>
+              <w:spacing w:after="0"/>
               <w:ind w:firstLine="57"/>
               <w:jc w:val="center"/>
               <w:rPr>
@@ -1913,6 +2022,7 @@
             <w:pPr>
               <w:adjustRightInd w:val="0"/>
               <w:snapToGrid w:val="0"/>
+              <w:spacing w:after="0"/>
               <w:ind w:firstLine="57"/>
               <w:jc w:val="center"/>
               <w:rPr>
@@ -1932,6 +2042,7 @@
             <w:pPr>
               <w:adjustRightInd w:val="0"/>
               <w:snapToGrid w:val="0"/>
+              <w:spacing w:after="0"/>
               <w:jc w:val="center"/>
               <w:rPr>
                 <w:rFonts w:ascii="楷体" w:eastAsia="楷体" w:hAnsi="楷体"/>
@@ -1954,6 +2065,7 @@
           </w:tcPr>
           <w:p>
             <w:pPr>
+              <w:spacing w:after="0"/>
               <w:jc w:val="center"/>
               <w:rPr>
                 <w:rFonts w:ascii="楷体" w:eastAsia="楷体" w:hAnsi="楷体"/>
@@ -1970,6 +2082,7 @@
           </w:tcPr>
           <w:p>
             <w:pPr>
+              <w:spacing w:after="0"/>
               <w:jc w:val="center"/>
               <w:rPr>
                 <w:rFonts w:ascii="楷体" w:eastAsia="楷体" w:hAnsi="楷体"/>
@@ -1987,6 +2100,7 @@
           </w:tcPr>
           <w:p>
             <w:pPr>
+              <w:spacing w:after="0"/>
               <w:jc w:val="center"/>
               <w:rPr>
                 <w:rFonts w:ascii="楷体" w:eastAsia="楷体" w:hAnsi="楷体"/>
@@ -2003,6 +2117,7 @@
           </w:tcPr>
           <w:p>
             <w:pPr>
+              <w:spacing w:after="0"/>
               <w:jc w:val="center"/>
               <w:rPr>
                 <w:rFonts w:ascii="楷体" w:eastAsia="楷体" w:hAnsi="楷体"/>
@@ -2019,6 +2134,7 @@
           </w:tcPr>
           <w:p>
             <w:pPr>
+              <w:spacing w:after="0"/>
               <w:jc w:val="center"/>
               <w:rPr>
                 <w:rFonts w:ascii="楷体" w:eastAsia="楷体" w:hAnsi="楷体"/>
@@ -2035,6 +2151,7 @@
           </w:tcPr>
           <w:p>
             <w:pPr>
+              <w:spacing w:after="0"/>
               <w:jc w:val="center"/>
               <w:rPr>
                 <w:rFonts w:ascii="楷体" w:eastAsia="楷体" w:hAnsi="楷体"/>
@@ -2054,6 +2171,7 @@
             <w:pPr>
               <w:adjustRightInd w:val="0"/>
               <w:snapToGrid w:val="0"/>
+              <w:spacing w:after="0"/>
               <w:ind w:firstLine="57"/>
               <w:jc w:val="center"/>
               <w:rPr>
@@ -2073,6 +2191,7 @@
             <w:pPr>
               <w:adjustRightInd w:val="0"/>
               <w:snapToGrid w:val="0"/>
+              <w:spacing w:after="0"/>
               <w:ind w:firstLine="57"/>
               <w:jc w:val="center"/>
               <w:rPr>
@@ -2092,6 +2211,7 @@
             <w:pPr>
               <w:adjustRightInd w:val="0"/>
               <w:snapToGrid w:val="0"/>
+              <w:spacing w:after="0"/>
               <w:ind w:firstLine="57"/>
               <w:jc w:val="center"/>
               <w:rPr>
@@ -2111,6 +2231,7 @@
             <w:pPr>
               <w:adjustRightInd w:val="0"/>
               <w:snapToGrid w:val="0"/>
+              <w:spacing w:after="0"/>
               <w:jc w:val="center"/>
               <w:rPr>
                 <w:rFonts w:ascii="楷体" w:eastAsia="楷体" w:hAnsi="楷体"/>
@@ -2133,6 +2254,7 @@
           </w:tcPr>
           <w:p>
             <w:pPr>
+              <w:spacing w:after="0"/>
               <w:jc w:val="center"/>
               <w:rPr>
                 <w:rFonts w:ascii="楷体" w:eastAsia="楷体" w:hAnsi="楷体"/>
@@ -2149,6 +2271,7 @@
           </w:tcPr>
           <w:p>
             <w:pPr>
+              <w:spacing w:after="0"/>
               <w:jc w:val="center"/>
               <w:rPr>
                 <w:rFonts w:ascii="楷体" w:eastAsia="楷体" w:hAnsi="楷体"/>
@@ -2166,6 +2289,7 @@
           </w:tcPr>
           <w:p>
             <w:pPr>
+              <w:spacing w:after="0"/>
               <w:jc w:val="center"/>
               <w:rPr>
                 <w:rFonts w:ascii="楷体" w:eastAsia="楷体" w:hAnsi="楷体"/>
@@ -2182,6 +2306,7 @@
           </w:tcPr>
           <w:p>
             <w:pPr>
+              <w:spacing w:after="0"/>
               <w:jc w:val="center"/>
               <w:rPr>
                 <w:rFonts w:ascii="楷体" w:eastAsia="楷体" w:hAnsi="楷体"/>
@@ -2198,6 +2323,7 @@
           </w:tcPr>
           <w:p>
             <w:pPr>
+              <w:spacing w:after="0"/>
               <w:jc w:val="center"/>
               <w:rPr>
                 <w:rFonts w:ascii="楷体" w:eastAsia="楷体" w:hAnsi="楷体"/>
@@ -2214,6 +2340,7 @@
           </w:tcPr>
           <w:p>
             <w:pPr>
+              <w:spacing w:after="0"/>
               <w:jc w:val="center"/>
               <w:rPr>
                 <w:rFonts w:ascii="楷体" w:eastAsia="楷体" w:hAnsi="楷体"/>
@@ -2233,6 +2360,7 @@
             <w:pPr>
               <w:adjustRightInd w:val="0"/>
               <w:snapToGrid w:val="0"/>
+              <w:spacing w:after="0"/>
               <w:ind w:firstLine="57"/>
               <w:jc w:val="center"/>
               <w:rPr>
@@ -2252,6 +2380,7 @@
             <w:pPr>
               <w:adjustRightInd w:val="0"/>
               <w:snapToGrid w:val="0"/>
+              <w:spacing w:after="0"/>
               <w:ind w:firstLine="57"/>
               <w:jc w:val="center"/>
               <w:rPr>
@@ -2271,6 +2400,7 @@
             <w:pPr>
               <w:adjustRightInd w:val="0"/>
               <w:snapToGrid w:val="0"/>
+              <w:spacing w:after="0"/>
               <w:ind w:firstLine="57"/>
               <w:jc w:val="center"/>
               <w:rPr>
@@ -2290,6 +2420,7 @@
             <w:pPr>
               <w:adjustRightInd w:val="0"/>
               <w:snapToGrid w:val="0"/>
+              <w:spacing w:after="0"/>
               <w:jc w:val="center"/>
               <w:rPr>
                 <w:rFonts w:ascii="楷体" w:eastAsia="楷体" w:hAnsi="楷体"/>
@@ -2312,6 +2443,7 @@
           </w:tcPr>
           <w:p>
             <w:pPr>
+              <w:spacing w:after="0"/>
               <w:jc w:val="center"/>
               <w:rPr>
                 <w:rFonts w:ascii="楷体" w:eastAsia="楷体" w:hAnsi="楷体"/>
@@ -2328,6 +2460,7 @@
           </w:tcPr>
           <w:p>
             <w:pPr>
+              <w:spacing w:after="0"/>
               <w:jc w:val="center"/>
               <w:rPr>
                 <w:rFonts w:ascii="楷体" w:eastAsia="楷体" w:hAnsi="楷体"/>
@@ -2345,6 +2478,7 @@
           </w:tcPr>
           <w:p>
             <w:pPr>
+              <w:spacing w:after="0"/>
               <w:jc w:val="center"/>
               <w:rPr>
                 <w:rFonts w:ascii="楷体" w:eastAsia="楷体" w:hAnsi="楷体"/>
@@ -2361,6 +2495,7 @@
           </w:tcPr>
           <w:p>
             <w:pPr>
+              <w:spacing w:after="0"/>
               <w:jc w:val="center"/>
               <w:rPr>
                 <w:rFonts w:ascii="楷体" w:eastAsia="楷体" w:hAnsi="楷体"/>
@@ -2377,6 +2512,7 @@
           </w:tcPr>
           <w:p>
             <w:pPr>
+              <w:spacing w:after="0"/>
               <w:jc w:val="center"/>
               <w:rPr>
                 <w:rFonts w:ascii="楷体" w:eastAsia="楷体" w:hAnsi="楷体"/>
@@ -2393,6 +2529,7 @@
           </w:tcPr>
           <w:p>
             <w:pPr>
+              <w:spacing w:after="0"/>
               <w:jc w:val="center"/>
               <w:rPr>
                 <w:rFonts w:ascii="楷体" w:eastAsia="楷体" w:hAnsi="楷体"/>
@@ -2412,6 +2549,7 @@
             <w:pPr>
               <w:adjustRightInd w:val="0"/>
               <w:snapToGrid w:val="0"/>
+              <w:spacing w:after="0"/>
               <w:ind w:firstLine="57"/>
               <w:jc w:val="center"/>
               <w:rPr>
@@ -2431,6 +2569,7 @@
             <w:pPr>
               <w:adjustRightInd w:val="0"/>
               <w:snapToGrid w:val="0"/>
+              <w:spacing w:after="0"/>
               <w:ind w:firstLine="57"/>
               <w:jc w:val="center"/>
               <w:rPr>
@@ -2450,6 +2589,7 @@
             <w:pPr>
               <w:adjustRightInd w:val="0"/>
               <w:snapToGrid w:val="0"/>
+              <w:spacing w:after="0"/>
               <w:ind w:firstLine="57"/>
               <w:jc w:val="center"/>
               <w:rPr>
@@ -2469,6 +2609,7 @@
             <w:pPr>
               <w:adjustRightInd w:val="0"/>
               <w:snapToGrid w:val="0"/>
+              <w:spacing w:after="0"/>
               <w:jc w:val="center"/>
               <w:rPr>
                 <w:rFonts w:ascii="楷体" w:eastAsia="楷体" w:hAnsi="楷体"/>
@@ -2491,6 +2632,7 @@
           </w:tcPr>
           <w:p>
             <w:pPr>
+              <w:spacing w:after="0"/>
               <w:jc w:val="center"/>
               <w:rPr>
                 <w:rFonts w:ascii="楷体" w:eastAsia="楷体" w:hAnsi="楷体"/>
@@ -2507,6 +2649,7 @@
           </w:tcPr>
           <w:p>
             <w:pPr>
+              <w:spacing w:after="0"/>
               <w:jc w:val="center"/>
               <w:rPr>
                 <w:rFonts w:ascii="楷体" w:eastAsia="楷体" w:hAnsi="楷体"/>
@@ -2524,6 +2667,7 @@
           </w:tcPr>
           <w:p>
             <w:pPr>
+              <w:spacing w:after="0"/>
               <w:jc w:val="center"/>
               <w:rPr>
                 <w:rFonts w:ascii="楷体" w:eastAsia="楷体" w:hAnsi="楷体"/>
@@ -2540,6 +2684,7 @@
           </w:tcPr>
           <w:p>
             <w:pPr>
+              <w:spacing w:after="0"/>
               <w:jc w:val="center"/>
               <w:rPr>
                 <w:rFonts w:ascii="楷体" w:eastAsia="楷体" w:hAnsi="楷体"/>
@@ -2556,6 +2701,7 @@
           </w:tcPr>
           <w:p>
             <w:pPr>
+              <w:spacing w:after="0"/>
               <w:jc w:val="center"/>
               <w:rPr>
                 <w:rFonts w:ascii="楷体" w:eastAsia="楷体" w:hAnsi="楷体"/>
@@ -2572,6 +2718,7 @@
           </w:tcPr>
           <w:p>
             <w:pPr>
+              <w:spacing w:after="0"/>
               <w:jc w:val="center"/>
               <w:rPr>
                 <w:rFonts w:ascii="楷体" w:eastAsia="楷体" w:hAnsi="楷体"/>
@@ -2591,6 +2738,7 @@
             <w:pPr>
               <w:adjustRightInd w:val="0"/>
               <w:snapToGrid w:val="0"/>
+              <w:spacing w:after="0"/>
               <w:ind w:firstLine="57"/>
               <w:jc w:val="center"/>
               <w:rPr>
@@ -2610,6 +2758,7 @@
             <w:pPr>
               <w:adjustRightInd w:val="0"/>
               <w:snapToGrid w:val="0"/>
+              <w:spacing w:after="0"/>
               <w:ind w:firstLine="57"/>
               <w:jc w:val="center"/>
               <w:rPr>
@@ -2629,6 +2778,7 @@
             <w:pPr>
               <w:adjustRightInd w:val="0"/>
               <w:snapToGrid w:val="0"/>
+              <w:spacing w:after="0"/>
               <w:ind w:firstLine="57"/>
               <w:jc w:val="center"/>
               <w:rPr>
@@ -2648,6 +2798,7 @@
             <w:pPr>
               <w:adjustRightInd w:val="0"/>
               <w:snapToGrid w:val="0"/>
+              <w:spacing w:after="0"/>
               <w:jc w:val="center"/>
               <w:rPr>
                 <w:rFonts w:ascii="楷体" w:eastAsia="楷体" w:hAnsi="楷体"/>
@@ -2673,6 +2824,7 @@
             <w:pPr>
               <w:adjustRightInd w:val="0"/>
               <w:snapToGrid w:val="0"/>
+              <w:spacing w:after="0"/>
               <w:jc w:val="center"/>
               <w:rPr>
                 <w:rFonts w:ascii="宋体" w:hAnsi="宋体"/>
@@ -2719,6 +2871,7 @@
             <w:pPr>
               <w:adjustRightInd w:val="0"/>
               <w:snapToGrid w:val="0"/>
+              <w:spacing w:after="0"/>
               <w:jc w:val="center"/>
               <w:rPr>
                 <w:rFonts w:ascii="宋体" w:hAnsi="宋体"/>
@@ -2746,6 +2899,7 @@
             <w:pPr>
               <w:adjustRightInd w:val="0"/>
               <w:snapToGrid w:val="0"/>
+              <w:spacing w:after="0"/>
               <w:jc w:val="center"/>
               <w:rPr>
                 <w:rFonts w:ascii="宋体" w:hAnsi="宋体"/>
@@ -2776,7 +2930,7 @@
           </w:tcPr>
           <w:p>
             <w:pPr>
-              <w:spacing w:line="0" w:lineRule="atLeast"/>
+              <w:spacing w:line="0" w:lineRule="atLeast" w:after="0"/>
               <w:ind w:rightChars="50" w:right="105"/>
               <w:rPr>
                 <w:rFonts w:ascii="宋体"/>
@@ -2786,7 +2940,7 @@
           </w:p>
           <w:p>
             <w:pPr>
-              <w:spacing w:line="0" w:lineRule="atLeast"/>
+              <w:spacing w:line="0" w:lineRule="atLeast" w:after="0"/>
               <w:ind w:rightChars="50" w:right="105"/>
               <w:rPr>
                 <w:rFonts w:ascii="宋体"/>
@@ -2803,7 +2957,7 @@
           </w:p>
           <w:p>
             <w:pPr>
-              <w:spacing w:line="0" w:lineRule="atLeast"/>
+              <w:spacing w:line="0" w:lineRule="atLeast" w:after="0"/>
               <w:ind w:rightChars="50" w:right="105"/>
               <w:rPr>
                 <w:rFonts w:ascii="宋体"/>
@@ -2813,7 +2967,7 @@
           </w:p>
           <w:p>
             <w:pPr>
-              <w:spacing w:line="0" w:lineRule="atLeast"/>
+              <w:spacing w:line="0" w:lineRule="atLeast" w:after="0"/>
               <w:ind w:rightChars="50" w:right="105"/>
               <w:rPr>
                 <w:rFonts w:ascii="宋体"/>
@@ -2823,7 +2977,7 @@
           </w:p>
           <w:p>
             <w:pPr>
-              <w:spacing w:beforeLines="80" w:before="249" w:line="0" w:lineRule="atLeast"/>
+              <w:spacing w:beforeLines="80" w:before="249" w:line="0" w:lineRule="atLeast" w:after="0"/>
               <w:ind w:rightChars="50" w:right="105"/>
               <w:rPr>
                 <w:rFonts w:ascii="宋体"/>
@@ -2914,7 +3068,7 @@
           </w:tcPr>
           <w:p>
             <w:pPr>
-              <w:spacing w:line="0" w:lineRule="atLeast"/>
+              <w:spacing w:line="0" w:lineRule="atLeast" w:after="0"/>
               <w:ind w:rightChars="50" w:right="105"/>
               <w:rPr>
                 <w:rFonts w:ascii="宋体"/>
@@ -2924,7 +3078,7 @@
           </w:p>
           <w:p>
             <w:pPr>
-              <w:spacing w:line="0" w:lineRule="atLeast"/>
+              <w:spacing w:line="0" w:lineRule="atLeast" w:after="0"/>
               <w:ind w:rightChars="50" w:right="105"/>
               <w:rPr>
                 <w:rFonts w:ascii="宋体"/>
@@ -2941,6 +3095,7 @@
           </w:p>
           <w:p>
             <w:pPr>
+              <w:spacing w:after="0"/>
               <w:ind w:rightChars="50" w:right="105"/>
               <w:rPr>
                 <w:rFonts w:ascii="宋体"/>
@@ -2950,6 +3105,7 @@
           </w:p>
           <w:p>
             <w:pPr>
+              <w:spacing w:after="0"/>
               <w:ind w:rightChars="50" w:right="105"/>
               <w:rPr>
                 <w:rFonts w:ascii="宋体"/>
@@ -2959,7 +3115,7 @@
           </w:p>
           <w:p>
             <w:pPr>
-              <w:spacing w:beforeLines="10" w:before="31"/>
+              <w:spacing w:beforeLines="10" w:before="31" w:after="0"/>
               <w:ind w:rightChars="50" w:right="105"/>
               <w:rPr>
                 <w:rFonts w:ascii="宋体"/>
@@ -3045,7 +3201,7 @@
           </w:tcPr>
           <w:p>
             <w:pPr>
-              <w:spacing w:line="0" w:lineRule="atLeast"/>
+              <w:spacing w:line="0" w:lineRule="atLeast" w:after="0"/>
               <w:rPr>
                 <w:rFonts w:ascii="宋体"/>
                 <w:sz w:val="24"/>
@@ -3061,7 +3217,7 @@
           </w:p>
           <w:p>
             <w:pPr>
-              <w:spacing w:line="0" w:lineRule="atLeast"/>
+              <w:spacing w:line="0" w:lineRule="atLeast" w:after="0"/>
               <w:rPr>
                 <w:rFonts w:ascii="宋体"/>
                 <w:sz w:val="24"/>
@@ -3077,7 +3233,7 @@
           </w:p>
           <w:p>
             <w:pPr>
-              <w:spacing w:line="0" w:lineRule="atLeast"/>
+              <w:spacing w:line="0" w:lineRule="atLeast" w:after="0"/>
               <w:rPr>
                 <w:rFonts w:ascii="宋体"/>
                 <w:sz w:val="24"/>
@@ -3093,7 +3249,7 @@
           </w:p>
           <w:p>
             <w:pPr>
-              <w:spacing w:line="0" w:lineRule="atLeast"/>
+              <w:spacing w:line="0" w:lineRule="atLeast" w:after="0"/>
               <w:rPr>
                 <w:rFonts w:ascii="宋体"/>
                 <w:sz w:val="24"/>
@@ -3102,6 +3258,7 @@
           </w:p>
           <w:p>
             <w:pPr>
+              <w:spacing w:after="0"/>
               <w:ind w:rightChars="50" w:right="105"/>
               <w:rPr>
                 <w:rFonts w:ascii="宋体"/>
@@ -3185,7 +3342,7 @@
     <w:p>
       <w:pPr>
         <w:widowControl/>
-        <w:spacing w:line="20" w:lineRule="exact"/>
+        <w:spacing w:line="20" w:lineRule="exact" w:after="0"/>
         <w:jc w:val="left"/>
         <w:rPr>
           <w:sz w:val="2"/>

</xml_diff>

<commit_message>
feat: add test.py to copy template
</commit_message>
<xml_diff>
--- a/output.docx
+++ b/output.docx
@@ -67,12 +67,14 @@
             <w:r>
               <w:rPr>
                 <w:rFonts w:ascii="黑体" w:eastAsia="黑体" w:hAnsi="宋体" w:hint="eastAsia"/>
+                <w:sz w:val="21"/>
               </w:rPr>
               <w:t>S</w:t>
             </w:r>
             <w:r>
               <w:rPr>
                 <w:rFonts w:ascii="黑体" w:eastAsia="黑体" w:hAnsi="宋体"/>
+                <w:sz w:val="21"/>
               </w:rPr>
               <w:t>H/T 3503-J415-1</w:t>
             </w:r>
@@ -100,7 +102,7 @@
             </w:pPr>
             <w:r>
               <w:rPr>
-                <w:rFonts w:ascii="宋体" w:hint="eastAsia"/>
+                <w:rFonts w:ascii="Arial" w:hint="eastAsia" w:hAnsi="Arial" w:eastAsia="等线"/>
                 <w:b/>
                 <w:sz w:val="32"/>
                 <w:szCs w:val="32"/>
@@ -129,7 +131,8 @@
             </w:pPr>
             <w:r>
               <w:rPr>
-                <w:rFonts w:hint="eastAsia"/>
+                <w:rFonts w:hint="eastAsia" w:ascii="Arial" w:hAnsi="Arial" w:eastAsia="等线"/>
+                <w:sz w:val="21"/>
               </w:rPr>
               <w:t>工程名称：</w:t>
             </w:r>
@@ -144,7 +147,8 @@
             </w:pPr>
             <w:r>
               <w:rPr>
-                <w:rFonts w:hint="eastAsia"/>
+                <w:rFonts w:hint="eastAsia" w:ascii="Arial" w:hAnsi="Arial" w:eastAsia="等线"/>
+                <w:sz w:val="21"/>
               </w:rPr>
               <w:t>单位工程名称：</w:t>
             </w:r>
@@ -2834,7 +2838,7 @@
             </w:pPr>
             <w:r>
               <w:rPr>
-                <w:rFonts w:ascii="宋体" w:hAnsi="宋体" w:hint="eastAsia"/>
+                <w:rFonts w:ascii="Arial" w:hAnsi="Arial" w:hint="eastAsia" w:eastAsia="等线"/>
                 <w:color w:val="000000"/>
                 <w:sz w:val="24"/>
               </w:rPr>
@@ -2842,7 +2846,7 @@
             </w:r>
             <w:r>
               <w:rPr>
-                <w:rFonts w:ascii="宋体" w:hAnsi="宋体" w:hint="eastAsia"/>
+                <w:rFonts w:ascii="Arial" w:hAnsi="Arial" w:hint="eastAsia" w:eastAsia="等线"/>
                 <w:color w:val="000000"/>
                 <w:sz w:val="24"/>
               </w:rPr>
@@ -2850,7 +2854,7 @@
             </w:r>
             <w:r>
               <w:rPr>
-                <w:rFonts w:ascii="宋体" w:hAnsi="宋体" w:hint="eastAsia"/>
+                <w:rFonts w:ascii="Arial" w:hAnsi="Arial" w:hint="eastAsia" w:eastAsia="等线"/>
                 <w:color w:val="000000"/>
                 <w:sz w:val="24"/>
               </w:rPr>
@@ -2881,7 +2885,7 @@
             </w:pPr>
             <w:r>
               <w:rPr>
-                <w:rFonts w:ascii="宋体" w:hAnsi="宋体" w:hint="eastAsia"/>
+                <w:rFonts w:ascii="Arial" w:hAnsi="Arial" w:hint="eastAsia" w:eastAsia="等线"/>
                 <w:color w:val="000000"/>
                 <w:sz w:val="24"/>
               </w:rPr>
@@ -2909,7 +2913,7 @@
             </w:pPr>
             <w:r>
               <w:rPr>
-                <w:rFonts w:ascii="宋体" w:hAnsi="宋体" w:hint="eastAsia"/>
+                <w:rFonts w:ascii="Arial" w:hAnsi="Arial" w:hint="eastAsia" w:eastAsia="等线"/>
                 <w:color w:val="000000"/>
                 <w:sz w:val="24"/>
               </w:rPr>
@@ -2949,7 +2953,7 @@
             </w:pPr>
             <w:r>
               <w:rPr>
-                <w:rFonts w:ascii="宋体" w:hint="eastAsia"/>
+                <w:rFonts w:ascii="Arial" w:hint="eastAsia" w:hAnsi="Arial" w:eastAsia="等线"/>
                 <w:sz w:val="24"/>
               </w:rPr>
               <w:t>专业工程师：</w:t>
@@ -2986,70 +2990,70 @@
             </w:pPr>
             <w:r>
               <w:rPr>
-                <w:rFonts w:ascii="宋体" w:hint="eastAsia"/>
+                <w:rFonts w:ascii="Arial" w:hint="eastAsia" w:hAnsi="Arial" w:eastAsia="等线"/>
                 <w:sz w:val="24"/>
               </w:rPr>
               <w:t>日期：</w:t>
             </w:r>
             <w:r>
               <w:rPr>
-                <w:rFonts w:ascii="宋体" w:hint="eastAsia"/>
+                <w:rFonts w:ascii="Arial" w:hint="eastAsia" w:hAnsi="Arial" w:eastAsia="等线"/>
                 <w:sz w:val="24"/>
               </w:rPr>
               <w:t xml:space="preserve"> </w:t>
             </w:r>
             <w:r>
               <w:rPr>
-                <w:rFonts w:ascii="宋体"/>
+                <w:rFonts w:ascii="Arial" w:hAnsi="Arial" w:eastAsia="等线"/>
                 <w:sz w:val="24"/>
               </w:rPr>
               <w:t xml:space="preserve">          </w:t>
             </w:r>
             <w:r>
               <w:rPr>
-                <w:rFonts w:ascii="宋体" w:hint="eastAsia"/>
+                <w:rFonts w:ascii="Arial" w:hint="eastAsia" w:hAnsi="Arial" w:eastAsia="等线"/>
                 <w:sz w:val="24"/>
               </w:rPr>
               <w:t>年</w:t>
             </w:r>
             <w:r>
               <w:rPr>
-                <w:rFonts w:ascii="宋体" w:hint="eastAsia"/>
+                <w:rFonts w:ascii="Arial" w:hint="eastAsia" w:hAnsi="Arial" w:eastAsia="等线"/>
                 <w:sz w:val="24"/>
               </w:rPr>
               <w:t xml:space="preserve"> </w:t>
             </w:r>
             <w:r>
               <w:rPr>
-                <w:rFonts w:ascii="宋体"/>
+                <w:rFonts w:ascii="Arial" w:hAnsi="Arial" w:eastAsia="等线"/>
                 <w:sz w:val="24"/>
               </w:rPr>
               <w:t xml:space="preserve">     </w:t>
             </w:r>
             <w:r>
               <w:rPr>
-                <w:rFonts w:ascii="宋体" w:hint="eastAsia"/>
+                <w:rFonts w:ascii="Arial" w:hint="eastAsia" w:hAnsi="Arial" w:eastAsia="等线"/>
                 <w:sz w:val="24"/>
               </w:rPr>
               <w:t>月</w:t>
             </w:r>
             <w:r>
               <w:rPr>
-                <w:rFonts w:ascii="宋体" w:hint="eastAsia"/>
+                <w:rFonts w:ascii="Arial" w:hint="eastAsia" w:hAnsi="Arial" w:eastAsia="等线"/>
                 <w:sz w:val="24"/>
               </w:rPr>
               <w:t xml:space="preserve"> </w:t>
             </w:r>
             <w:r>
               <w:rPr>
-                <w:rFonts w:ascii="宋体"/>
+                <w:rFonts w:ascii="Arial" w:hAnsi="Arial" w:eastAsia="等线"/>
                 <w:sz w:val="24"/>
               </w:rPr>
               <w:t xml:space="preserve">     </w:t>
             </w:r>
             <w:r>
               <w:rPr>
-                <w:rFonts w:ascii="宋体" w:hint="eastAsia"/>
+                <w:rFonts w:ascii="Arial" w:hint="eastAsia" w:hAnsi="Arial" w:eastAsia="等线"/>
                 <w:sz w:val="24"/>
               </w:rPr>
               <w:t>日</w:t>
@@ -3087,7 +3091,7 @@
             </w:pPr>
             <w:r>
               <w:rPr>
-                <w:rFonts w:ascii="宋体" w:hint="eastAsia"/>
+                <w:rFonts w:ascii="Arial" w:hint="eastAsia" w:hAnsi="Arial" w:eastAsia="等线"/>
                 <w:sz w:val="24"/>
               </w:rPr>
               <w:t>专业工程师：</w:t>
@@ -3124,70 +3128,70 @@
             </w:pPr>
             <w:r>
               <w:rPr>
-                <w:rFonts w:ascii="宋体" w:hint="eastAsia"/>
+                <w:rFonts w:ascii="Arial" w:hint="eastAsia" w:hAnsi="Arial" w:eastAsia="等线"/>
                 <w:sz w:val="24"/>
               </w:rPr>
               <w:t>日期：</w:t>
             </w:r>
             <w:r>
               <w:rPr>
-                <w:rFonts w:ascii="宋体" w:hint="eastAsia"/>
+                <w:rFonts w:ascii="Arial" w:hint="eastAsia" w:hAnsi="Arial" w:eastAsia="等线"/>
                 <w:sz w:val="24"/>
               </w:rPr>
               <w:t xml:space="preserve"> </w:t>
             </w:r>
             <w:r>
               <w:rPr>
-                <w:rFonts w:ascii="宋体"/>
+                <w:rFonts w:ascii="Arial" w:hAnsi="Arial" w:eastAsia="等线"/>
                 <w:sz w:val="24"/>
               </w:rPr>
               <w:t xml:space="preserve">             </w:t>
             </w:r>
             <w:r>
               <w:rPr>
-                <w:rFonts w:ascii="宋体" w:hint="eastAsia"/>
+                <w:rFonts w:ascii="Arial" w:hint="eastAsia" w:hAnsi="Arial" w:eastAsia="等线"/>
                 <w:sz w:val="24"/>
               </w:rPr>
               <w:t>年</w:t>
             </w:r>
             <w:r>
               <w:rPr>
-                <w:rFonts w:ascii="宋体" w:hint="eastAsia"/>
+                <w:rFonts w:ascii="Arial" w:hint="eastAsia" w:hAnsi="Arial" w:eastAsia="等线"/>
                 <w:sz w:val="24"/>
               </w:rPr>
               <w:t xml:space="preserve"> </w:t>
             </w:r>
             <w:r>
               <w:rPr>
-                <w:rFonts w:ascii="宋体"/>
+                <w:rFonts w:ascii="Arial" w:hAnsi="Arial" w:eastAsia="等线"/>
                 <w:sz w:val="24"/>
               </w:rPr>
               <w:t xml:space="preserve">    </w:t>
             </w:r>
             <w:r>
               <w:rPr>
-                <w:rFonts w:ascii="宋体" w:hint="eastAsia"/>
+                <w:rFonts w:ascii="Arial" w:hint="eastAsia" w:hAnsi="Arial" w:eastAsia="等线"/>
                 <w:sz w:val="24"/>
               </w:rPr>
               <w:t>月</w:t>
             </w:r>
             <w:r>
               <w:rPr>
-                <w:rFonts w:ascii="宋体" w:hint="eastAsia"/>
+                <w:rFonts w:ascii="Arial" w:hint="eastAsia" w:hAnsi="Arial" w:eastAsia="等线"/>
                 <w:sz w:val="24"/>
               </w:rPr>
               <w:t xml:space="preserve"> </w:t>
             </w:r>
             <w:r>
               <w:rPr>
-                <w:rFonts w:ascii="宋体"/>
+                <w:rFonts w:ascii="Arial" w:hAnsi="Arial" w:eastAsia="等线"/>
                 <w:sz w:val="24"/>
               </w:rPr>
               <w:t xml:space="preserve">    </w:t>
             </w:r>
             <w:r>
               <w:rPr>
-                <w:rFonts w:ascii="宋体" w:hint="eastAsia"/>
+                <w:rFonts w:ascii="Arial" w:hint="eastAsia" w:hAnsi="Arial" w:eastAsia="等线"/>
                 <w:sz w:val="24"/>
               </w:rPr>
               <w:t>日</w:t>
@@ -3209,7 +3213,7 @@
             </w:pPr>
             <w:r>
               <w:rPr>
-                <w:rFonts w:ascii="宋体" w:hint="eastAsia"/>
+                <w:rFonts w:ascii="Arial" w:hint="eastAsia" w:hAnsi="Arial" w:eastAsia="等线"/>
                 <w:sz w:val="24"/>
               </w:rPr>
               <w:t>记录人：</w:t>
@@ -3225,7 +3229,7 @@
             </w:pPr>
             <w:r>
               <w:rPr>
-                <w:rFonts w:ascii="宋体" w:hint="eastAsia"/>
+                <w:rFonts w:ascii="Arial" w:hint="eastAsia" w:hAnsi="Arial" w:eastAsia="等线"/>
                 <w:sz w:val="24"/>
               </w:rPr>
               <w:t>质量检查员：</w:t>
@@ -3241,7 +3245,7 @@
             </w:pPr>
             <w:r>
               <w:rPr>
-                <w:rFonts w:ascii="宋体" w:hint="eastAsia"/>
+                <w:rFonts w:ascii="Arial" w:hint="eastAsia" w:hAnsi="Arial" w:eastAsia="等线"/>
                 <w:sz w:val="24"/>
               </w:rPr>
               <w:t>焊接责任工程师：</w:t>
@@ -3267,70 +3271,70 @@
             </w:pPr>
             <w:r>
               <w:rPr>
-                <w:rFonts w:ascii="宋体" w:hint="eastAsia"/>
+                <w:rFonts w:ascii="Arial" w:hint="eastAsia" w:hAnsi="Arial" w:eastAsia="等线"/>
                 <w:sz w:val="24"/>
               </w:rPr>
               <w:t>日期：</w:t>
             </w:r>
             <w:r>
               <w:rPr>
-                <w:rFonts w:ascii="宋体" w:hint="eastAsia"/>
+                <w:rFonts w:ascii="Arial" w:hint="eastAsia" w:hAnsi="Arial" w:eastAsia="等线"/>
                 <w:sz w:val="24"/>
               </w:rPr>
               <w:t xml:space="preserve"> </w:t>
             </w:r>
             <w:r>
               <w:rPr>
-                <w:rFonts w:ascii="宋体"/>
+                <w:rFonts w:ascii="Arial" w:hAnsi="Arial" w:eastAsia="等线"/>
                 <w:sz w:val="24"/>
               </w:rPr>
               <w:t xml:space="preserve">             </w:t>
             </w:r>
             <w:r>
               <w:rPr>
-                <w:rFonts w:ascii="宋体" w:hint="eastAsia"/>
+                <w:rFonts w:ascii="Arial" w:hint="eastAsia" w:hAnsi="Arial" w:eastAsia="等线"/>
                 <w:sz w:val="24"/>
               </w:rPr>
               <w:t>年</w:t>
             </w:r>
             <w:r>
               <w:rPr>
-                <w:rFonts w:ascii="宋体" w:hint="eastAsia"/>
+                <w:rFonts w:ascii="Arial" w:hint="eastAsia" w:hAnsi="Arial" w:eastAsia="等线"/>
                 <w:sz w:val="24"/>
               </w:rPr>
               <w:t xml:space="preserve"> </w:t>
             </w:r>
             <w:r>
               <w:rPr>
-                <w:rFonts w:ascii="宋体"/>
+                <w:rFonts w:ascii="Arial" w:hAnsi="Arial" w:eastAsia="等线"/>
                 <w:sz w:val="24"/>
               </w:rPr>
               <w:t xml:space="preserve">   </w:t>
             </w:r>
             <w:r>
               <w:rPr>
-                <w:rFonts w:ascii="宋体" w:hint="eastAsia"/>
+                <w:rFonts w:ascii="Arial" w:hint="eastAsia" w:hAnsi="Arial" w:eastAsia="等线"/>
                 <w:sz w:val="24"/>
               </w:rPr>
               <w:t>月</w:t>
             </w:r>
             <w:r>
               <w:rPr>
-                <w:rFonts w:ascii="宋体" w:hint="eastAsia"/>
+                <w:rFonts w:ascii="Arial" w:hint="eastAsia" w:hAnsi="Arial" w:eastAsia="等线"/>
                 <w:sz w:val="24"/>
               </w:rPr>
               <w:t xml:space="preserve"> </w:t>
             </w:r>
             <w:r>
               <w:rPr>
-                <w:rFonts w:ascii="宋体"/>
+                <w:rFonts w:ascii="Arial" w:hAnsi="Arial" w:eastAsia="等线"/>
                 <w:sz w:val="24"/>
               </w:rPr>
               <w:t xml:space="preserve">    </w:t>
             </w:r>
             <w:r>
               <w:rPr>
-                <w:rFonts w:ascii="宋体" w:hint="eastAsia"/>
+                <w:rFonts w:ascii="Arial" w:hint="eastAsia" w:hAnsi="Arial" w:eastAsia="等线"/>
                 <w:sz w:val="24"/>
               </w:rPr>
               <w:t>日</w:t>

</xml_diff>